<commit_message>
note how to get footnotes w/ htlatex
</commit_message>
<xml_diff>
--- a/manuscript-htlatex.docx
+++ b/manuscript-htlatex.docx
@@ -53,7 +53,7 @@
         <w:pStyle w:val="Compact"/>
       </w:pPr>
       <w:r>
-        <w:t xml:space="preserve">August 10, 2018</w:t>
+        <w:t xml:space="preserve">February 11, 2019</w:t>
       </w:r>
     </w:p>
     <w:p>
@@ -112,20 +112,26 @@
         <w:t xml:space="preserve"> </w:t>
       </w:r>
       <w:r>
-        <w:t xml:space="preserve">has an equation. For</w:t>
-      </w:r>
-      <w:r>
-        <w:t xml:space="preserve"> </w:t>
-      </w:r>
-      <w:r>
-        <w:t xml:space="preserve">demonstration purposes, here’s a reference (</w:t>
+        <w:t xml:space="preserve">has an equation. For demonstration purposes, here’s a reference (</w:t>
       </w:r>
       <w:hyperlink w:anchor="XGrovesetal2006">
         <w:r>
           <w:rPr>
             <w:rStyle w:val="Hyperlink"/>
           </w:rPr>
-          <w:t xml:space="preserve">Groves et al.</w:t>
+          <w:t xml:space="preserve">Groves</w:t>
+        </w:r>
+        <w:r>
+          <w:rPr>
+            <w:rStyle w:val="Hyperlink"/>
+          </w:rPr>
+          <w:t xml:space="preserve"> </w:t>
+        </w:r>
+        <w:r>
+          <w:rPr>
+            <w:rStyle w:val="Hyperlink"/>
+          </w:rPr>
+          <w:t xml:space="preserve">et al.</w:t>
         </w:r>
       </w:hyperlink>
       <w:r>
@@ -142,6 +148,15 @@
       <w:r>
         <w:t xml:space="preserve">).</w:t>
       </w:r>
+      <w:hyperlink w:anchor="fn1x0">
+        <w:r>
+          <w:rPr>
+            <w:vertAlign w:val="superscript"/>
+            <w:rStyle w:val="Hyperlink"/>
+          </w:rPr>
+          <w:t xml:space="preserve">1</w:t>
+        </w:r>
+      </w:hyperlink>
     </w:p>
     <w:p>
       <w:pPr>
@@ -397,7 +412,7 @@
               <a:graphicData uri="http://schemas.openxmlformats.org/drawingml/2006/picture">
                 <pic:pic>
                   <pic:nvPicPr>
-                    <pic:cNvPr descr="figures/figure.png" id="0" name="Picture"/>
+                    <pic:cNvPr descr="figure.png" id="0" name="Picture"/>
                     <pic:cNvPicPr>
                       <a:picLocks noChangeArrowheads="1" noChangeAspect="1"/>
                     </pic:cNvPicPr>
@@ -491,7 +506,7 @@
         <w:t xml:space="preserve"> </w:t>
       </w:r>
       <w:r>
-        <w:t xml:space="preserve">= 4 and an quation environment:</w:t>
+        <w:t xml:space="preserve">= 4 and an equation environment:</w:t>
       </w:r>
     </w:p>
     <w:tbl>
@@ -630,6 +645,23 @@
         <w:t xml:space="preserve">70(5): 720–736.</w:t>
       </w:r>
     </w:p>
+    <w:p>
+      <w:pPr>
+        <w:pStyle w:val="Compact"/>
+      </w:pPr>
+      <w:hyperlink w:anchor="fn1x0-bk">
+        <w:r>
+          <w:rPr>
+            <w:vertAlign w:val="superscript"/>
+            <w:rStyle w:val="Hyperlink"/>
+          </w:rPr>
+          <w:t xml:space="preserve">1</w:t>
+        </w:r>
+      </w:hyperlink>
+      <w:r>
+        <w:t xml:space="preserve">This is a footnote.</w:t>
+      </w:r>
+    </w:p>
     <w:sectPr/>
   </w:body>
 </w:document>
@@ -738,7 +770,7 @@
     </w:lvl>
   </w:abstractNum>
   <w:abstractNum w:abstractNumId="990">
-    <w:nsid w:val="7bd91850"/>
+    <w:nsid w:val="53ad10c1"/>
     <w:multiLevelType w:val="multilevel"/>
     <w:lvl w:ilvl="0">
       <w:numFmt w:val="bullet"/>

</xml_diff>